<commit_message>
Projet + WORD finaux
</commit_message>
<xml_diff>
--- a/TP2_socket/Rapport_TP2_AlexMilliard_FrédérikBoutin.docx
+++ b/TP2_socket/Rapport_TP2_AlexMilliard_FrédérikBoutin.docx
@@ -467,6 +467,7 @@
                             <w:dataBinding w:prefixMappings="xmlns:ns0='http://purl.org/dc/elements/1.1/' xmlns:ns1='http://schemas.openxmlformats.org/package/2006/metadata/core-properties' " w:xpath="/ns1:coreProperties[1]/ns0:creator[1]" w:storeItemID="{6C3C8BC8-F283-45AE-878A-BAB7291924A1}"/>
                             <w:text/>
                           </w:sdtPr>
+                          <w:sdtEndPr/>
                           <w:sdtContent>
                             <w:p>
                               <w:pPr>
@@ -521,6 +522,7 @@
                               <w:dataBinding w:prefixMappings="xmlns:ns0='http://schemas.microsoft.com/office/2006/coverPageProps' " w:xpath="/ns0:CoverPageProperties[1]/ns0:CompanyEmail[1]" w:storeItemID="{55AF091B-3C7A-41E3-B477-F2FDAA23CFDA}"/>
                               <w:text/>
                             </w:sdtPr>
+                            <w:sdtEndPr/>
                             <w:sdtContent>
                               <w:r>
                                 <w:rPr>
@@ -740,6 +742,7 @@
                             <w:dataBinding w:prefixMappings="xmlns:ns0='http://schemas.microsoft.com/office/2006/coverPageProps' " w:xpath="/ns0:CoverPageProperties[1]/ns0:Abstract[1]" w:storeItemID="{55AF091B-3C7A-41E3-B477-F2FDAA23CFDA}"/>
                             <w:text w:multiLine="1"/>
                           </w:sdtPr>
+                          <w:sdtEndPr/>
                           <w:sdtContent>
                             <w:p>
                               <w:pPr>
@@ -989,6 +992,7 @@
                             <w:dataBinding w:prefixMappings="xmlns:ns0='http://purl.org/dc/elements/1.1/' xmlns:ns1='http://schemas.openxmlformats.org/package/2006/metadata/core-properties' " w:xpath="/ns1:coreProperties[1]/ns0:subject[1]" w:storeItemID="{6C3C8BC8-F283-45AE-878A-BAB7291924A1}"/>
                             <w:text/>
                           </w:sdtPr>
+                          <w:sdtEndPr/>
                           <w:sdtContent>
                             <w:p>
                               <w:pPr>
@@ -1081,7 +1085,7 @@
           <w:r>
             <w:fldChar w:fldCharType="separate"/>
           </w:r>
-          <w:hyperlink w:anchor="_Toc100599455" w:history="1">
+          <w:hyperlink w:anchor="_Toc100616724" w:history="1">
             <w:r>
               <w:rPr>
                 <w:rStyle w:val="Lienhypertexte"/>
@@ -1108,7 +1112,7 @@
                 <w:noProof/>
                 <w:webHidden/>
               </w:rPr>
-              <w:instrText xml:space="preserve"> PAGEREF _Toc100599455 \h </w:instrText>
+              <w:instrText xml:space="preserve"> PAGEREF _Toc100616724 \h </w:instrText>
             </w:r>
             <w:r>
               <w:rPr>
@@ -1151,7 +1155,7 @@
               <w:lang w:eastAsia="fr-CA"/>
             </w:rPr>
           </w:pPr>
-          <w:hyperlink w:anchor="_Toc100599456" w:history="1">
+          <w:hyperlink w:anchor="_Toc100616725" w:history="1">
             <w:r>
               <w:rPr>
                 <w:rStyle w:val="Lienhypertexte"/>
@@ -1178,7 +1182,7 @@
                 <w:noProof/>
                 <w:webHidden/>
               </w:rPr>
-              <w:instrText xml:space="preserve"> PAGEREF _Toc100599456 \h </w:instrText>
+              <w:instrText xml:space="preserve"> PAGEREF _Toc100616725 \h </w:instrText>
             </w:r>
             <w:r>
               <w:rPr>
@@ -1221,7 +1225,7 @@
               <w:lang w:eastAsia="fr-CA"/>
             </w:rPr>
           </w:pPr>
-          <w:hyperlink w:anchor="_Toc100599457" w:history="1">
+          <w:hyperlink w:anchor="_Toc100616726" w:history="1">
             <w:r>
               <w:rPr>
                 <w:rStyle w:val="Lienhypertexte"/>
@@ -1248,7 +1252,7 @@
                 <w:noProof/>
                 <w:webHidden/>
               </w:rPr>
-              <w:instrText xml:space="preserve"> PAGEREF _Toc100599457 \h </w:instrText>
+              <w:instrText xml:space="preserve"> PAGEREF _Toc100616726 \h </w:instrText>
             </w:r>
             <w:r>
               <w:rPr>
@@ -1291,13 +1295,13 @@
               <w:lang w:eastAsia="fr-CA"/>
             </w:rPr>
           </w:pPr>
-          <w:hyperlink w:anchor="_Toc100599458" w:history="1">
+          <w:hyperlink w:anchor="_Toc100616727" w:history="1">
             <w:r>
               <w:rPr>
                 <w:rStyle w:val="Lienhypertexte"/>
                 <w:noProof/>
               </w:rPr>
-              <w:t>Retrait de l’en-tête</w:t>
+              <w:t>Retrait de l’entête</w:t>
             </w:r>
             <w:r>
               <w:rPr>
@@ -1318,7 +1322,7 @@
                 <w:noProof/>
                 <w:webHidden/>
               </w:rPr>
-              <w:instrText xml:space="preserve"> PAGEREF _Toc100599458 \h </w:instrText>
+              <w:instrText xml:space="preserve"> PAGEREF _Toc100616727 \h </w:instrText>
             </w:r>
             <w:r>
               <w:rPr>
@@ -1361,7 +1365,7 @@
               <w:lang w:eastAsia="fr-CA"/>
             </w:rPr>
           </w:pPr>
-          <w:hyperlink w:anchor="_Toc100599459" w:history="1">
+          <w:hyperlink w:anchor="_Toc100616728" w:history="1">
             <w:r>
               <w:rPr>
                 <w:rStyle w:val="Lienhypertexte"/>
@@ -1388,7 +1392,7 @@
                 <w:noProof/>
                 <w:webHidden/>
               </w:rPr>
-              <w:instrText xml:space="preserve"> PAGEREF _Toc100599459 \h </w:instrText>
+              <w:instrText xml:space="preserve"> PAGEREF _Toc100616728 \h </w:instrText>
             </w:r>
             <w:r>
               <w:rPr>
@@ -1431,7 +1435,7 @@
               <w:lang w:eastAsia="fr-CA"/>
             </w:rPr>
           </w:pPr>
-          <w:hyperlink w:anchor="_Toc100599460" w:history="1">
+          <w:hyperlink w:anchor="_Toc100616729" w:history="1">
             <w:r>
               <w:rPr>
                 <w:rStyle w:val="Lienhypertexte"/>
@@ -1458,7 +1462,7 @@
                 <w:noProof/>
                 <w:webHidden/>
               </w:rPr>
-              <w:instrText xml:space="preserve"> PAGEREF _Toc100599460 \h </w:instrText>
+              <w:instrText xml:space="preserve"> PAGEREF _Toc100616729 \h </w:instrText>
             </w:r>
             <w:r>
               <w:rPr>
@@ -1518,7 +1522,7 @@
       <w:pPr>
         <w:pStyle w:val="Titre1"/>
       </w:pPr>
-      <w:bookmarkStart w:id="0" w:name="_Toc100599455"/>
+      <w:bookmarkStart w:id="0" w:name="_Toc100616724"/>
       <w:r>
         <w:lastRenderedPageBreak/>
         <w:t>Transmission d’un fichier entre deux sockets en python</w:t>
@@ -1530,7 +1534,7 @@
       <w:pPr>
         <w:pStyle w:val="Titre2"/>
       </w:pPr>
-      <w:bookmarkStart w:id="1" w:name="_Toc100599456"/>
+      <w:bookmarkStart w:id="1" w:name="_Toc100616725"/>
       <w:proofErr w:type="spellStart"/>
       <w:r>
         <w:t>Three</w:t>
@@ -1555,7 +1559,13 @@
         <w:t xml:space="preserve"> serveur est lancé en premier et reste ainsi en mode attente de demande de connexion de la part d’un client.</w:t>
       </w:r>
       <w:r>
-        <w:t xml:space="preserve"> Le client de son côté, tente de se connecter à l’adresse IP et au numéro de port désignée</w:t>
+        <w:t xml:space="preserve"> Le client</w:t>
+      </w:r>
+      <w:r>
+        <w:t>,</w:t>
+      </w:r>
+      <w:r>
+        <w:t xml:space="preserve"> de son côté, tente de se connecter à l’adresse IP et au numéro de port désignée</w:t>
       </w:r>
       <w:r>
         <w:t xml:space="preserve"> (</w:t>
@@ -1627,19 +1637,34 @@
         <w:t xml:space="preserve"> de bienvenue « Hello </w:t>
       </w:r>
       <w:r>
-        <w:t>Client » accompagnée lui aussi de ses</w:t>
-      </w:r>
-      <w:r>
-        <w:t xml:space="preserve"> propres</w:t>
-      </w:r>
-      <w:r>
-        <w:t xml:space="preserve"> adresses IP et numéro de port.</w:t>
+        <w:t>Client » accompagnée lui aussi de s</w:t>
+      </w:r>
+      <w:r>
+        <w:t>a</w:t>
+      </w:r>
+      <w:r>
+        <w:t xml:space="preserve"> propre</w:t>
+      </w:r>
+      <w:r>
+        <w:t xml:space="preserve"> adresse IP et numéro de port.</w:t>
       </w:r>
       <w:r>
         <w:t xml:space="preserve"> Finalement à la réception de ce dernier message, le client envoi</w:t>
       </w:r>
       <w:r>
-        <w:t xml:space="preserve"> « connexion » au serveur et ce dernier indique « Connexion établie entre le serveur et le client » sur la console</w:t>
+        <w:t xml:space="preserve"> « connexion » au serveur et ce dernier indique « Connexion établie entre le </w:t>
+      </w:r>
+      <w:r>
+        <w:t>S</w:t>
+      </w:r>
+      <w:r>
+        <w:t xml:space="preserve">erveur et le </w:t>
+      </w:r>
+      <w:r>
+        <w:t>C</w:t>
+      </w:r>
+      <w:r>
+        <w:t>lient » sur la console</w:t>
       </w:r>
       <w:r>
         <w:t xml:space="preserve"> à la réception même de ce dernier message</w:t>
@@ -1652,7 +1677,7 @@
       <w:pPr>
         <w:pStyle w:val="Titre2"/>
       </w:pPr>
-      <w:bookmarkStart w:id="2" w:name="_Toc100599457"/>
+      <w:bookmarkStart w:id="2" w:name="_Toc100616726"/>
       <w:r>
         <w:t>Envoi et réception du fichier</w:t>
       </w:r>
@@ -1689,7 +1714,13 @@
         <w:t xml:space="preserve"> programme ouvre ensuite le document </w:t>
       </w:r>
       <w:r>
-        <w:t>au format binaire</w:t>
+        <w:t>au format</w:t>
+      </w:r>
+      <w:r>
+        <w:t xml:space="preserve"> lecture</w:t>
+      </w:r>
+      <w:r>
+        <w:t xml:space="preserve"> binaire</w:t>
       </w:r>
       <w:r>
         <w:t xml:space="preserve"> (fonction « open »)</w:t>
@@ -1724,10 +1755,16 @@
         <w:t xml:space="preserve">tte information est ajoutée un </w:t>
       </w:r>
       <w:r>
-        <w:t>en-tête</w:t>
-      </w:r>
-      <w:r>
-        <w:t xml:space="preserve"> contenant le numéro du datagramme et le nombre total de datagramme.</w:t>
+        <w:t>entête</w:t>
+      </w:r>
+      <w:r>
+        <w:t xml:space="preserve"> contenant le numéro du datagramme </w:t>
+      </w:r>
+      <w:r>
+        <w:t xml:space="preserve">transmis </w:t>
+      </w:r>
+      <w:r>
+        <w:t>et le nombre total de datagramme.</w:t>
       </w:r>
       <w:r>
         <w:t xml:space="preserve"> Le datagramme est ensuite envoyé au client. </w:t>
@@ -1744,7 +1781,7 @@
         <w:t>le datagramme est réceptionné</w:t>
       </w:r>
       <w:r>
-        <w:t xml:space="preserve"> et l’en-tête retiré (voir section retrait de l’en-tête ci-dessous).</w:t>
+        <w:t xml:space="preserve"> et l’entête retiré (voir section retrait de l’entête ci-dessous).</w:t>
       </w:r>
       <w:r>
         <w:t xml:space="preserve"> Une validation</w:t>
@@ -1835,7 +1872,13 @@
         <w:t xml:space="preserve">) </w:t>
       </w:r>
       <w:r>
-        <w:t>ne peut être combiné car cela provoque une erreur au sein du programme.</w:t>
+        <w:t>ne peut être combiné</w:t>
+      </w:r>
+      <w:r>
+        <w:t>,</w:t>
+      </w:r>
+      <w:r>
+        <w:t xml:space="preserve"> car cela provoque une erreur au sein du programme.</w:t>
       </w:r>
       <w:r>
         <w:t xml:space="preserve"> Nous avons rencontré ce problème lors de l’envoi du datagramme et la</w:t>
@@ -1869,9 +1912,9 @@
       <w:pPr>
         <w:pStyle w:val="Titre2"/>
       </w:pPr>
-      <w:bookmarkStart w:id="3" w:name="_Toc100599458"/>
-      <w:r>
-        <w:t>Retrait de l’en-tête</w:t>
+      <w:bookmarkStart w:id="3" w:name="_Toc100616727"/>
+      <w:r>
+        <w:t>Retrait de l’entête</w:t>
       </w:r>
       <w:bookmarkEnd w:id="3"/>
     </w:p>
@@ -1899,14 +1942,14 @@
       </w:r>
       <w:proofErr w:type="spellEnd"/>
       <w:r>
-        <w:t> ». Cette variable est ensuite retirée du datagramme via l’utilisation de la fonction replace où elles sont remplacées par rien. Une autre variable (« checksum ») accumule, tant qu’à elle, l’ensemble des numéros des en-têtes envoyées (XXXX) suivit d’un « ; » en retirant le reste de l’en-tête en utilisant la même logique que précédemment. Cette variable sera ensuite utilisée pour des fins de vérification.</w:t>
+        <w:t> ». Cette variable est ensuite retirée du datagramme via l’utilisation de la fonction replace où elles sont remplacées par rien. Une autre variable (« checksum ») accumule, tant qu’à elle, l’ensemble des numéros des entêtes envoyées (XXXX) suivit d’un « ; » en retirant le reste de l’entête en utilisant la même logique que précédemment. Cette variable sera ensuite utilisée pour des fins de vérification.</w:t>
       </w:r>
     </w:p>
     <w:p>
       <w:pPr>
         <w:pStyle w:val="Titre2"/>
       </w:pPr>
-      <w:bookmarkStart w:id="4" w:name="_Toc100599459"/>
+      <w:bookmarkStart w:id="4" w:name="_Toc100616728"/>
       <w:r>
         <w:t>Fiabilité du réseau</w:t>
       </w:r>
@@ -1928,10 +1971,22 @@
         <w:t xml:space="preserve"> et,</w:t>
       </w:r>
       <w:r>
-        <w:t xml:space="preserve"> si ce nombre est égale à 20, 40, 60</w:t>
-      </w:r>
-      <w:r>
-        <w:t>, 80 et 100</w:t>
+        <w:t xml:space="preserve"> si ce nombre est égale à 20</w:t>
+      </w:r>
+      <w:r>
+        <w:t>, 40,</w:t>
+      </w:r>
+      <w:r>
+        <w:t xml:space="preserve"> 60</w:t>
+      </w:r>
+      <w:r>
+        <w:t xml:space="preserve">, 80 </w:t>
+      </w:r>
+      <w:r>
+        <w:t>ou</w:t>
+      </w:r>
+      <w:r>
+        <w:t xml:space="preserve"> 100</w:t>
       </w:r>
       <w:r>
         <w:t xml:space="preserve">, </w:t>
@@ -1950,7 +2005,7 @@
       <w:pPr>
         <w:pStyle w:val="Titre1"/>
       </w:pPr>
-      <w:bookmarkStart w:id="5" w:name="_Toc100599460"/>
+      <w:bookmarkStart w:id="5" w:name="_Toc100616729"/>
       <w:r>
         <w:lastRenderedPageBreak/>
         <w:t>Références</w:t>

</xml_diff>